<commit_message>
Opps. I forgot Canada
</commit_message>
<xml_diff>
--- a/Peeples.docx
+++ b/Peeples.docx
@@ -124,7 +124,25 @@
           <w:sz w:val="20"/>
           <w:szCs w:val="20"/>
         </w:rPr>
-        <w:t xml:space="preserve"> Publish or Perish Windows application and the R package ‘scholar’. All of the data and raw code used in this document can be viewed on</w:t>
+        <w:t xml:space="preserve"> Publish or Perish Windows application and the R package ‘scholar’. </w:t>
+      </w:r>
+      <w:proofErr w:type="gramStart"/>
+      <w:r>
+        <w:rPr>
+          <w:rFonts w:ascii="Sintony" w:hAnsi="Sintony"/>
+          <w:sz w:val="20"/>
+          <w:szCs w:val="20"/>
+        </w:rPr>
+        <w:t>All of</w:t>
+      </w:r>
+      <w:proofErr w:type="gramEnd"/>
+      <w:r>
+        <w:rPr>
+          <w:rFonts w:ascii="Sintony" w:hAnsi="Sintony"/>
+          <w:sz w:val="20"/>
+          <w:szCs w:val="20"/>
+        </w:rPr>
+        <w:t xml:space="preserve"> the data and raw code used in this document can be viewed on</w:t>
       </w:r>
       <w:r>
         <w:rPr>
@@ -244,7 +262,25 @@
           <w:sz w:val="20"/>
           <w:szCs w:val="20"/>
         </w:rPr>
-        <w:t xml:space="preserve"> a large number of citations</w:t>
+        <w:t xml:space="preserve"> </w:t>
+      </w:r>
+      <w:proofErr w:type="gramStart"/>
+      <w:r>
+        <w:rPr>
+          <w:rFonts w:ascii="Sintony" w:hAnsi="Sintony"/>
+          <w:sz w:val="20"/>
+          <w:szCs w:val="20"/>
+        </w:rPr>
+        <w:t>a large number of</w:t>
+      </w:r>
+      <w:proofErr w:type="gramEnd"/>
+      <w:r>
+        <w:rPr>
+          <w:rFonts w:ascii="Sintony" w:hAnsi="Sintony"/>
+          <w:sz w:val="20"/>
+          <w:szCs w:val="20"/>
+        </w:rPr>
+        <w:t xml:space="preserve"> citations</w:t>
       </w:r>
       <w:r>
         <w:rPr>
@@ -563,7 +599,41 @@
           <w:sz w:val="20"/>
           <w:szCs w:val="20"/>
         </w:rPr>
-        <w:t xml:space="preserve">Next, I explore the Scopus impact factors/percentiles for journals in which I have published through time. In order to do this, I created a file of all of my journal publications that have Scopus </w:t>
+        <w:t xml:space="preserve">Next, I explore the Scopus impact factors/percentiles for journals in which I have published through time. </w:t>
+      </w:r>
+      <w:proofErr w:type="gramStart"/>
+      <w:r>
+        <w:rPr>
+          <w:rFonts w:ascii="Sintony" w:hAnsi="Sintony"/>
+          <w:sz w:val="20"/>
+          <w:szCs w:val="20"/>
+        </w:rPr>
+        <w:t>In order to</w:t>
+      </w:r>
+      <w:proofErr w:type="gramEnd"/>
+      <w:r>
+        <w:rPr>
+          <w:rFonts w:ascii="Sintony" w:hAnsi="Sintony"/>
+          <w:sz w:val="20"/>
+          <w:szCs w:val="20"/>
+        </w:rPr>
+        <w:t xml:space="preserve"> do this, I created a file of all of my journal publications that have Scopus </w:t>
+      </w:r>
+      <w:r>
+        <w:rPr>
+          <w:rFonts w:ascii="Sintony" w:hAnsi="Sintony"/>
+          <w:sz w:val="20"/>
+          <w:szCs w:val="20"/>
+        </w:rPr>
+        <w:t xml:space="preserve">data </w:t>
+      </w:r>
+      <w:r>
+        <w:rPr>
+          <w:rFonts w:ascii="Sintony" w:hAnsi="Sintony"/>
+          <w:sz w:val="20"/>
+          <w:szCs w:val="20"/>
+        </w:rPr>
+        <w:t xml:space="preserve">and recorded both the </w:t>
       </w:r>
       <w:proofErr w:type="spellStart"/>
       <w:r>
@@ -572,7 +642,7 @@
           <w:sz w:val="20"/>
           <w:szCs w:val="20"/>
         </w:rPr>
-        <w:t>CiteScores</w:t>
+        <w:t>CiteScore</w:t>
       </w:r>
       <w:proofErr w:type="spellEnd"/>
       <w:r>
@@ -581,25 +651,25 @@
           <w:sz w:val="20"/>
           <w:szCs w:val="20"/>
         </w:rPr>
-        <w:t xml:space="preserve"> and recorded both the </w:t>
-      </w:r>
-      <w:proofErr w:type="spellStart"/>
-      <w:r>
-        <w:rPr>
-          <w:rFonts w:ascii="Sintony" w:hAnsi="Sintony"/>
-          <w:sz w:val="20"/>
-          <w:szCs w:val="20"/>
-        </w:rPr>
-        <w:t>CiteScore</w:t>
-      </w:r>
-      <w:proofErr w:type="spellEnd"/>
-      <w:r>
-        <w:rPr>
-          <w:rFonts w:ascii="Sintony" w:hAnsi="Sintony"/>
-          <w:sz w:val="20"/>
-          <w:szCs w:val="20"/>
-        </w:rPr>
-        <w:t xml:space="preserve"> and the highest percentile by field/area for each journal. The vast majority of my publications through time have appeared in highly ranked journals. All but one of my publications are in journals in the </w:t>
+        <w:t xml:space="preserve"> and the highest percentile by field/area for each journal. </w:t>
+      </w:r>
+      <w:proofErr w:type="gramStart"/>
+      <w:r>
+        <w:rPr>
+          <w:rFonts w:ascii="Sintony" w:hAnsi="Sintony"/>
+          <w:sz w:val="20"/>
+          <w:szCs w:val="20"/>
+        </w:rPr>
+        <w:t>The vast majority of</w:t>
+      </w:r>
+      <w:proofErr w:type="gramEnd"/>
+      <w:r>
+        <w:rPr>
+          <w:rFonts w:ascii="Sintony" w:hAnsi="Sintony"/>
+          <w:sz w:val="20"/>
+          <w:szCs w:val="20"/>
+        </w:rPr>
+        <w:t xml:space="preserve"> my publications through time have appeared in highly ranked journals. All but one of my publications are in journals in the </w:t>
       </w:r>
       <w:r>
         <w:rPr>
@@ -752,13 +822,59 @@
           <w:szCs w:val="20"/>
         </w:rPr>
       </w:pPr>
-      <w:r>
-        <w:rPr>
-          <w:rFonts w:ascii="Sintony" w:hAnsi="Sintony"/>
-          <w:sz w:val="20"/>
-          <w:szCs w:val="20"/>
-        </w:rPr>
-        <w:t>In order to document the expanding reach of my research since I earned tenure, I used Publish or Perish to scrape and download information on all papers that have cited my work since my first publication in 2003. I then cleaned and checked these data (in particular adding years where they were absent) and added two additional variables: Academic Field and Language. These represent the general academic field in which a citing publication falls and the original language in which it was published. Languages were automatically detected using the Google “Language Detect” tool. Academic field was determined based on the primary field for a given publication in Scopus and where this was not available, based on my own assessment of the publication content or title.</w:t>
+      <w:proofErr w:type="gramStart"/>
+      <w:r>
+        <w:rPr>
+          <w:rFonts w:ascii="Sintony" w:hAnsi="Sintony"/>
+          <w:sz w:val="20"/>
+          <w:szCs w:val="20"/>
+        </w:rPr>
+        <w:t>In order to</w:t>
+      </w:r>
+      <w:proofErr w:type="gramEnd"/>
+      <w:r>
+        <w:rPr>
+          <w:rFonts w:ascii="Sintony" w:hAnsi="Sintony"/>
+          <w:sz w:val="20"/>
+          <w:szCs w:val="20"/>
+        </w:rPr>
+        <w:t xml:space="preserve"> document the expanding reach of my research since I earned tenure, I used Publish or Perish to scrape and download information on all papers that have cited my work since my first publication in 2003. I then cleaned and checked these data (</w:t>
+      </w:r>
+      <w:proofErr w:type="gramStart"/>
+      <w:r>
+        <w:rPr>
+          <w:rFonts w:ascii="Sintony" w:hAnsi="Sintony"/>
+          <w:sz w:val="20"/>
+          <w:szCs w:val="20"/>
+        </w:rPr>
+        <w:t>in particular adding</w:t>
+      </w:r>
+      <w:proofErr w:type="gramEnd"/>
+      <w:r>
+        <w:rPr>
+          <w:rFonts w:ascii="Sintony" w:hAnsi="Sintony"/>
+          <w:sz w:val="20"/>
+          <w:szCs w:val="20"/>
+        </w:rPr>
+        <w:t xml:space="preserve"> years where they were absent) and added two additional variables: Academic Field and Language. These represent the general academic field in which a citing publication falls and the original language in which it was published. Languages were automatically detected using the Google “Language Detect” tool. Academic field was determined based on the primary field for a given publication in Scopus and where this was not available, based on my own assessment of the </w:t>
+      </w:r>
+      <w:proofErr w:type="gramStart"/>
+      <w:r>
+        <w:rPr>
+          <w:rFonts w:ascii="Sintony" w:hAnsi="Sintony"/>
+          <w:sz w:val="20"/>
+          <w:szCs w:val="20"/>
+        </w:rPr>
+        <w:t>publication content</w:t>
+      </w:r>
+      <w:proofErr w:type="gramEnd"/>
+      <w:r>
+        <w:rPr>
+          <w:rFonts w:ascii="Sintony" w:hAnsi="Sintony"/>
+          <w:sz w:val="20"/>
+          <w:szCs w:val="20"/>
+        </w:rPr>
+        <w:t xml:space="preserve"> or title.</w:t>
       </w:r>
     </w:p>
     <w:p>
@@ -835,8 +951,8 @@
         </w:rPr>
         <w:lastRenderedPageBreak/>
         <w:drawing>
-          <wp:inline distT="0" distB="0" distL="0" distR="0" wp14:anchorId="4DBDA227" wp14:editId="1E72BD6B">
-            <wp:extent cx="3714750" cy="4457700"/>
+          <wp:inline distT="0" distB="0" distL="0" distR="0" wp14:anchorId="4DBDA227" wp14:editId="785C6141">
+            <wp:extent cx="3952875" cy="4848225"/>
             <wp:effectExtent l="0" t="0" r="0" b="0"/>
             <wp:docPr id="31" name="Picture"/>
             <wp:cNvGraphicFramePr/>
@@ -858,7 +974,7 @@
                   <pic:spPr bwMode="auto">
                     <a:xfrm>
                       <a:off x="0" y="0"/>
-                      <a:ext cx="3715718" cy="4458862"/>
+                      <a:ext cx="3953907" cy="4849491"/>
                     </a:xfrm>
                     <a:prstGeom prst="rect">
                       <a:avLst/>
@@ -898,13 +1014,59 @@
           <w:szCs w:val="20"/>
         </w:rPr>
       </w:pPr>
-      <w:r>
-        <w:rPr>
-          <w:rFonts w:ascii="Sintony" w:hAnsi="Sintony"/>
-          <w:sz w:val="20"/>
-          <w:szCs w:val="20"/>
-        </w:rPr>
-        <w:t>In order to dig into this a little further, I display a chart with the fields (other than Anthropology and Archaeology) for publications citing my work. As this shows, my work is being recognized and used by researchers in the computational, social, and environmental sciences in particular. I have received a few additional citations in fields like education, health science, library science, cognitive science, mathematics, and political science largely based on methodological contributions of my research.</w:t>
+      <w:proofErr w:type="gramStart"/>
+      <w:r>
+        <w:rPr>
+          <w:rFonts w:ascii="Sintony" w:hAnsi="Sintony"/>
+          <w:sz w:val="20"/>
+          <w:szCs w:val="20"/>
+        </w:rPr>
+        <w:t>In order to</w:t>
+      </w:r>
+      <w:proofErr w:type="gramEnd"/>
+      <w:r>
+        <w:rPr>
+          <w:rFonts w:ascii="Sintony" w:hAnsi="Sintony"/>
+          <w:sz w:val="20"/>
+          <w:szCs w:val="20"/>
+        </w:rPr>
+        <w:t xml:space="preserve"> dig into this a little further, I display a chart with the fields (other than Anthropology and Archaeology) for publications citing my work. As this shows, my work is </w:t>
+      </w:r>
+      <w:proofErr w:type="gramStart"/>
+      <w:r>
+        <w:rPr>
+          <w:rFonts w:ascii="Sintony" w:hAnsi="Sintony"/>
+          <w:sz w:val="20"/>
+          <w:szCs w:val="20"/>
+        </w:rPr>
+        <w:t>being recognized</w:t>
+      </w:r>
+      <w:proofErr w:type="gramEnd"/>
+      <w:r>
+        <w:rPr>
+          <w:rFonts w:ascii="Sintony" w:hAnsi="Sintony"/>
+          <w:sz w:val="20"/>
+          <w:szCs w:val="20"/>
+        </w:rPr>
+        <w:t xml:space="preserve"> and used by researchers in the computational, social, and environmental </w:t>
+      </w:r>
+      <w:proofErr w:type="gramStart"/>
+      <w:r>
+        <w:rPr>
+          <w:rFonts w:ascii="Sintony" w:hAnsi="Sintony"/>
+          <w:sz w:val="20"/>
+          <w:szCs w:val="20"/>
+        </w:rPr>
+        <w:t>sciences in particular</w:t>
+      </w:r>
+      <w:proofErr w:type="gramEnd"/>
+      <w:r>
+        <w:rPr>
+          <w:rFonts w:ascii="Sintony" w:hAnsi="Sintony"/>
+          <w:sz w:val="20"/>
+          <w:szCs w:val="20"/>
+        </w:rPr>
+        <w:t>. I have received a few additional citations in fields like education, health science, library science, cognitive science, mathematics, and political science largely based on methodological contributions of my research.</w:t>
       </w:r>
       <w:r>
         <w:rPr>
@@ -934,8 +1096,8 @@
           <w:szCs w:val="20"/>
         </w:rPr>
         <w:drawing>
-          <wp:inline distT="0" distB="0" distL="0" distR="0" wp14:anchorId="1DE1F000" wp14:editId="0B0E5F07">
-            <wp:extent cx="3524250" cy="2066925"/>
+          <wp:inline distT="0" distB="0" distL="0" distR="0" wp14:anchorId="1DE1F000" wp14:editId="02CA1E9F">
+            <wp:extent cx="3086100" cy="1809956"/>
             <wp:effectExtent l="0" t="0" r="0" b="0"/>
             <wp:docPr id="34" name="Picture"/>
             <wp:cNvGraphicFramePr/>
@@ -957,7 +1119,7 @@
                   <pic:spPr bwMode="auto">
                     <a:xfrm>
                       <a:off x="0" y="0"/>
-                      <a:ext cx="3540698" cy="2076572"/>
+                      <a:ext cx="3106732" cy="1822056"/>
                     </a:xfrm>
                     <a:prstGeom prst="rect">
                       <a:avLst/>
@@ -1004,7 +1166,25 @@
           <w:szCs w:val="20"/>
         </w:rPr>
         <w:lastRenderedPageBreak/>
-        <w:t>The chart below shows the languages of non-English publications that cite my work. As of 2024, my work has been cited in 18 different languages, in particular in Spanish and French. The “other” languages representing only one citation each are Arabic, Czech, Dutch, German, Indonesian, Norwegian, Polish, Serbian, and Swedish. This illustrates that my publications are beginning to be recognized broadly across the world.</w:t>
+        <w:t xml:space="preserve">The chart below shows the languages of non-English publications that cite my work. As of 2024, my work has been cited in 18 different languages, </w:t>
+      </w:r>
+      <w:proofErr w:type="gramStart"/>
+      <w:r>
+        <w:rPr>
+          <w:rFonts w:ascii="Sintony" w:hAnsi="Sintony"/>
+          <w:sz w:val="20"/>
+          <w:szCs w:val="20"/>
+        </w:rPr>
+        <w:t>in particular in</w:t>
+      </w:r>
+      <w:proofErr w:type="gramEnd"/>
+      <w:r>
+        <w:rPr>
+          <w:rFonts w:ascii="Sintony" w:hAnsi="Sintony"/>
+          <w:sz w:val="20"/>
+          <w:szCs w:val="20"/>
+        </w:rPr>
+        <w:t xml:space="preserve"> Spanish and French. The “other” languages representing only one citation each are Arabic, Czech, Dutch, German, Indonesian, Norwegian, Polish, Serbian, and Swedish. This illustrates that my publications are beginning to be recognized broadly across the world.</w:t>
       </w:r>
       <w:r>
         <w:rPr>
@@ -1113,7 +1293,25 @@
           <w:sz w:val="20"/>
           <w:szCs w:val="20"/>
         </w:rPr>
-        <w:t xml:space="preserve">One additional way of looking at the impact and reach of my publications is exploring my co-authorship network. In order to do this, I scraped all of my “coauthor” data from Google Scholar using the ‘scholar’ package. Note that this package will only locate co-authors who have an active Google Scholar profile. The resulting data are shown below as an ego network focused on me. Note that there are many distinct sub-groups in this network that are only connected via their path through me. Indeed, the transitivity of this network is relatively low at </w:t>
+        <w:t xml:space="preserve">One additional way of looking at the impact and reach of my publications is exploring my co-authorship network. </w:t>
+      </w:r>
+      <w:proofErr w:type="gramStart"/>
+      <w:r>
+        <w:rPr>
+          <w:rFonts w:ascii="Sintony" w:hAnsi="Sintony"/>
+          <w:sz w:val="20"/>
+          <w:szCs w:val="20"/>
+        </w:rPr>
+        <w:t>In order to</w:t>
+      </w:r>
+      <w:proofErr w:type="gramEnd"/>
+      <w:r>
+        <w:rPr>
+          <w:rFonts w:ascii="Sintony" w:hAnsi="Sintony"/>
+          <w:sz w:val="20"/>
+          <w:szCs w:val="20"/>
+        </w:rPr>
+        <w:t xml:space="preserve"> do this, I scraped all of my “coauthor” data from Google Scholar using the ‘scholar’ package. Note that this package will only locate co-authors who have an active Google Scholar profile. The resulting data are shown below as an ego network focused on me. Note that there are many distinct sub-groups in this network that are only connected via their path through me. Indeed, the transitivity of this network is relatively low at </w:t>
       </w:r>
       <w:r>
         <w:rPr>
@@ -1243,13 +1441,23 @@
           <w:szCs w:val="20"/>
         </w:rPr>
       </w:pPr>
-      <w:r>
-        <w:rPr>
-          <w:rFonts w:ascii="Sintony" w:hAnsi="Sintony"/>
-          <w:sz w:val="20"/>
-          <w:szCs w:val="20"/>
-        </w:rPr>
-        <w:t xml:space="preserve">In order to illustrate my international profile as a </w:t>
+      <w:proofErr w:type="gramStart"/>
+      <w:r>
+        <w:rPr>
+          <w:rFonts w:ascii="Sintony" w:hAnsi="Sintony"/>
+          <w:sz w:val="20"/>
+          <w:szCs w:val="20"/>
+        </w:rPr>
+        <w:t>In order to</w:t>
+      </w:r>
+      <w:proofErr w:type="gramEnd"/>
+      <w:r>
+        <w:rPr>
+          <w:rFonts w:ascii="Sintony" w:hAnsi="Sintony"/>
+          <w:sz w:val="20"/>
+          <w:szCs w:val="20"/>
+        </w:rPr>
+        <w:t xml:space="preserve"> illustrate my international profile as a </w:t>
       </w:r>
       <w:r>
         <w:rPr>
@@ -1265,7 +1473,23 @@
           <w:sz w:val="20"/>
           <w:szCs w:val="20"/>
         </w:rPr>
-        <w:t xml:space="preserve"> I provide a map showing the worldwide distribution of my collaborators. As this map shows, I have collaborators across the US as well as many in Europe. This map was generated by manually compiling the cities/affiliation for my co-authors, including only the interval since I started my position at ASU.</w:t>
+        <w:t xml:space="preserve"> I provide a map showing the worldwide distribution of my collaborators. As this map shows, I have collaborators across the US as well as many in Europe</w:t>
+      </w:r>
+      <w:r>
+        <w:rPr>
+          <w:rFonts w:ascii="Sintony" w:hAnsi="Sintony"/>
+          <w:sz w:val="20"/>
+          <w:szCs w:val="20"/>
+        </w:rPr>
+        <w:t xml:space="preserve"> and Canada</w:t>
+      </w:r>
+      <w:r>
+        <w:rPr>
+          <w:rFonts w:ascii="Sintony" w:hAnsi="Sintony"/>
+          <w:sz w:val="20"/>
+          <w:szCs w:val="20"/>
+        </w:rPr>
+        <w:t>. This map was generated by manually compiling the cities/affiliation for my co-authors, including only the interval since I started my position at ASU.</w:t>
       </w:r>
     </w:p>
     <w:p>
@@ -1328,6 +1552,17 @@
           </wp:inline>
         </w:drawing>
       </w:r>
+    </w:p>
+    <w:p>
+      <w:pPr>
+        <w:pStyle w:val="BodyText"/>
+        <w:spacing w:before="0" w:after="0"/>
+        <w:rPr>
+          <w:rFonts w:ascii="Sintony" w:hAnsi="Sintony"/>
+          <w:sz w:val="20"/>
+          <w:szCs w:val="20"/>
+        </w:rPr>
+      </w:pPr>
     </w:p>
     <w:p>
       <w:pPr>

</xml_diff>